<commit_message>
add updates to files
</commit_message>
<xml_diff>
--- a/AbaloneReport.docx
+++ b/AbaloneReport.docx
@@ -41,7 +41,7 @@
         <w:pStyle w:val="Date"/>
       </w:pPr>
       <w:r>
-        <w:t xml:space="preserve">2022-08-21</w:t>
+        <w:t xml:space="preserve">2023-08-21</w:t>
       </w:r>
     </w:p>
     <w:bookmarkStart w:id="20" w:name="take-a-look-at-the-abalone-dataset"/>
@@ -119,6 +119,7 @@
         <w:tblStyle w:val="Table"/>
         <w:tblW w:type="pct" w:w="5000"/>
         <w:tblLook w:firstRow="1" w:lastRow="0" w:firstColumn="0" w:lastColumn="0" w:noHBand="0" w:noVBand="0" w:val="0020"/>
+        <w:jc w:val="start"/>
       </w:tblPr>
       <w:tblGrid>
         <w:gridCol w:w="270"/>
@@ -1554,6 +1555,7 @@
         <w:tblStyle w:val="Table"/>
         <w:tblW w:type="auto" w:w="0"/>
         <w:tblLook w:firstRow="1" w:lastRow="0" w:firstColumn="0" w:lastColumn="0" w:noHBand="0" w:noVBand="0" w:val="0020"/>
+        <w:jc w:val="start"/>
       </w:tblPr>
       <w:tblGrid>
         <w:gridCol w:w="2640"/>
@@ -2871,7 +2873,7 @@
     <w:name w:val="ConstantTok"/>
     <w:basedOn w:val="VerbatimChar"/>
     <w:rPr>
-      <w:color w:val="000000"/>
+      <w:color w:val="8f5902"/>
       <w:shd w:val="clear" w:fill="f8f8f8"/>
     </w:rPr>
   </w:style>
@@ -2887,8 +2889,9 @@
     <w:name w:val="SpecialCharTok"/>
     <w:basedOn w:val="VerbatimChar"/>
     <w:rPr>
-      <w:color w:val="000000"/>
+      <w:color w:val="ce5c00"/>
       <w:shd w:val="clear" w:fill="f8f8f8"/>
+      <w:b/>
     </w:rPr>
   </w:style>
   <w:style w:type="character" w:customStyle="1" w:styleId="StringTok">
@@ -2973,8 +2976,9 @@
     <w:name w:val="FunctionTok"/>
     <w:basedOn w:val="VerbatimChar"/>
     <w:rPr>
-      <w:color w:val="000000"/>
+      <w:color w:val="204a87"/>
       <w:shd w:val="clear" w:fill="f8f8f8"/>
+      <w:b/>
     </w:rPr>
   </w:style>
   <w:style w:type="character" w:customStyle="1" w:styleId="VariableTok">
@@ -3030,7 +3034,7 @@
     <w:name w:val="AttributeTok"/>
     <w:basedOn w:val="VerbatimChar"/>
     <w:rPr>
-      <w:color w:val="c4a000"/>
+      <w:color w:val="204a87"/>
       <w:shd w:val="clear" w:fill="f8f8f8"/>
     </w:rPr>
   </w:style>

</xml_diff>